<commit_message>
extensible hash seems to be working right
added some extensible hash results into the testing file
to show record insertion and directory doubling when a bucket is full
</commit_message>
<xml_diff>
--- a/Documentation/Project 2/project2report.docx
+++ b/Documentation/Project 2/project2report.docx
@@ -69,15 +69,7 @@
         </w:numPr>
       </w:pPr>
       <w:r>
-        <w:t xml:space="preserve">Test1 has </w:t>
-      </w:r>
-      <w:proofErr w:type="spellStart"/>
-      <w:r>
-        <w:t>maxSize</w:t>
-      </w:r>
-      <w:proofErr w:type="spellEnd"/>
-      <w:r>
-        <w:t xml:space="preserve"> (currently 10,000) entries and has no indices</w:t>
+        <w:t>Test1 has maxSize (currently 10,000) entries and has no indices</w:t>
       </w:r>
     </w:p>
     <w:p>
@@ -89,15 +81,7 @@
         </w:numPr>
       </w:pPr>
       <w:r>
-        <w:t xml:space="preserve">Test2 has </w:t>
-      </w:r>
-      <w:proofErr w:type="spellStart"/>
-      <w:r>
-        <w:t>maxSize</w:t>
-      </w:r>
-      <w:proofErr w:type="spellEnd"/>
-      <w:r>
-        <w:t xml:space="preserve"> entries and a static hash index</w:t>
+        <w:t>Test2 has maxSize entries and a static hash index</w:t>
       </w:r>
     </w:p>
     <w:p>
@@ -109,15 +93,7 @@
         </w:numPr>
       </w:pPr>
       <w:r>
-        <w:t xml:space="preserve">Test3 has </w:t>
-      </w:r>
-      <w:proofErr w:type="spellStart"/>
-      <w:r>
-        <w:t>maxSize</w:t>
-      </w:r>
-      <w:proofErr w:type="spellEnd"/>
-      <w:r>
-        <w:t xml:space="preserve"> entries and an extensible hash index</w:t>
+        <w:t>Test3 has maxSize entries and an extensible hash index</w:t>
       </w:r>
     </w:p>
     <w:p>
@@ -129,15 +105,7 @@
         </w:numPr>
       </w:pPr>
       <w:r>
-        <w:t xml:space="preserve">Test4 has </w:t>
-      </w:r>
-      <w:proofErr w:type="spellStart"/>
-      <w:r>
-        <w:t>maxSize</w:t>
-      </w:r>
-      <w:proofErr w:type="spellEnd"/>
-      <w:r>
-        <w:t xml:space="preserve"> entries and a b-tree index</w:t>
+        <w:t>Test4 has maxSize entries and a b-tree index</w:t>
       </w:r>
     </w:p>
     <w:p>
@@ -149,28 +117,15 @@
         </w:numPr>
       </w:pPr>
       <w:r>
-        <w:t xml:space="preserve">Test5 has </w:t>
-      </w:r>
-      <w:proofErr w:type="spellStart"/>
-      <w:r>
-        <w:t>maxSize</w:t>
-      </w:r>
-      <w:proofErr w:type="spellEnd"/>
-      <w:r>
-        <w:t>/2 (5,000) entries and no indices</w:t>
+        <w:t>Test5 has maxSize/2 (5,000) entries and no indices</w:t>
       </w:r>
     </w:p>
     <w:p>
       <w:pPr>
         <w:ind w:left="720"/>
       </w:pPr>
-      <w:proofErr w:type="gramStart"/>
-      <w:r>
-        <w:t>First</w:t>
-      </w:r>
-      <w:proofErr w:type="gramEnd"/>
-      <w:r>
-        <w:t xml:space="preserve"> we test 4 basic queries:</w:t>
+      <w:r>
+        <w:t>First we test 4 basic queries:</w:t>
       </w:r>
     </w:p>
     <w:p>
@@ -391,88 +346,24 @@
         <w:ind w:left="720"/>
       </w:pPr>
       <w:r>
-        <w:t>We added type pretty simply by finding everywhere that the index info was used (create index, schema, record file</w:t>
-      </w:r>
-      <w:proofErr w:type="gramStart"/>
-      <w:r>
-        <w:t>,  etc</w:t>
-      </w:r>
-      <w:proofErr w:type="gramEnd"/>
-      <w:r>
-        <w:t>.) and adding in another field (</w:t>
-      </w:r>
-      <w:proofErr w:type="spellStart"/>
-      <w:r>
-        <w:t>idxtype</w:t>
-      </w:r>
-      <w:proofErr w:type="spellEnd"/>
-      <w:r>
-        <w:t xml:space="preserve">). To get the update planner to also update indices we switched the implementation to create and use an </w:t>
-      </w:r>
-      <w:proofErr w:type="spellStart"/>
-      <w:r>
-        <w:t>IndexUpdatePlanner</w:t>
-      </w:r>
-      <w:proofErr w:type="spellEnd"/>
-      <w:r>
-        <w:t xml:space="preserve"> instead of the original </w:t>
-      </w:r>
-      <w:proofErr w:type="spellStart"/>
-      <w:r>
-        <w:t>BasicUpdatePlanner</w:t>
-      </w:r>
-      <w:proofErr w:type="spellEnd"/>
+        <w:t>We added type pretty simply by finding everywhere that the index info was used (create index, schema, record file,  etc.) and adding in another field (idxtype). To get the update planner to also update indices we switched the implementation to create and use an IndexUpdatePlanner instead of the original BasicUpdatePlanner.</w:t>
+      </w:r>
+    </w:p>
+    <w:p>
+      <w:pPr>
+        <w:ind w:left="720"/>
+      </w:pPr>
+      <w:r>
+        <w:t>To c</w:t>
+      </w:r>
+      <w:r>
+        <w:t>reate the extensible hash we used an Arraylist of Bucket objects as the directory pointing to buckets</w:t>
+      </w:r>
       <w:r>
         <w:t>.</w:t>
       </w:r>
-    </w:p>
-    <w:p>
-      <w:pPr>
-        <w:ind w:left="720"/>
-      </w:pPr>
-      <w:r>
-        <w:t>To c</w:t>
-      </w:r>
-      <w:r>
-        <w:t xml:space="preserve">reate the extensible hash we used an </w:t>
-      </w:r>
-      <w:proofErr w:type="spellStart"/>
-      <w:r>
-        <w:t>Arraylist</w:t>
-      </w:r>
-      <w:proofErr w:type="spellEnd"/>
-      <w:r>
-        <w:t xml:space="preserve"> of Bucket objects as the directory pointing to buckets</w:t>
-      </w:r>
-      <w:r>
-        <w:t>.</w:t>
-      </w:r>
-      <w:r>
-        <w:t xml:space="preserve"> These Buckets hold an </w:t>
-      </w:r>
-      <w:proofErr w:type="spellStart"/>
-      <w:r>
-        <w:t>Arraylist</w:t>
-      </w:r>
-      <w:proofErr w:type="spellEnd"/>
-      <w:r>
-        <w:t xml:space="preserve"> of </w:t>
-      </w:r>
-      <w:proofErr w:type="spellStart"/>
-      <w:r>
-        <w:t>BucketVal</w:t>
-      </w:r>
-      <w:proofErr w:type="spellEnd"/>
-      <w:r>
-        <w:t xml:space="preserve"> objects representing the records, containing the </w:t>
-      </w:r>
-      <w:proofErr w:type="spellStart"/>
-      <w:r>
-        <w:t>dataval</w:t>
-      </w:r>
-      <w:proofErr w:type="spellEnd"/>
-      <w:r>
-        <w:t xml:space="preserve"> and RID.</w:t>
+      <w:r>
+        <w:t xml:space="preserve"> These Buckets hold an Arraylist of BucketVal objects representing the records, containing the dataval and RID.</w:t>
       </w:r>
       <w:r>
         <w:t xml:space="preserve"> One challenge was splitting a full bucket when trying to insert a record. We implemented this by first checking if the global depth needed to increase and double the number of buckets. This would </w:t>
@@ -487,38 +378,22 @@
         <w:t xml:space="preserve"> existing</w:t>
       </w:r>
       <w:r>
-        <w:t xml:space="preserve"> </w:t>
-      </w:r>
-      <w:proofErr w:type="spellStart"/>
-      <w:r>
-        <w:t>Arraylist</w:t>
-      </w:r>
-      <w:proofErr w:type="spellEnd"/>
-      <w:r>
-        <w:t xml:space="preserve"> of Buckets to increase number of </w:t>
-      </w:r>
-      <w:r>
-        <w:t>buckets while the new buckets “point” to the same values. C</w:t>
+        <w:t xml:space="preserve"> Arraylist of Buckets to increase number of </w:t>
+      </w:r>
+      <w:r>
+        <w:t xml:space="preserve">buckets while the new buckets “point” to the same values. Checking the global depth </w:t>
+      </w:r>
+      <w:r>
+        <w:lastRenderedPageBreak/>
+        <w:t>first allows us to split the same way regardless of the bucket’s local depth. To actually split, we run through all records, hashing them and sorting into two temp Buckets depending whether the hash matches the original bucket or not. We then put the two new Buckets in place of the existing ones with the same index, both with a local depth one greater than the old Bucket.</w:t>
+      </w:r>
+      <w:r>
+        <w:t xml:space="preserve"> Then we try to add the record again in one of the two new Buckets.</w:t>
       </w:r>
       <w:bookmarkStart w:id="0" w:name="_GoBack"/>
       <w:bookmarkEnd w:id="0"/>
       <w:r>
-        <w:t xml:space="preserve">hecking the global depth </w:t>
-      </w:r>
-      <w:r>
-        <w:lastRenderedPageBreak/>
-        <w:t>first allows us to split the same way regardless of the bucket’s local depth. To actually split, we first add the new record to the list of the Bucket, then run through all records, hashing them and sorting into two temp Buckets depending whether the hash matches the original bucket or not. We then put the two new Buckets in place of the existing ones with the same index, both with a local depth one greater than the old Bucket.</w:t>
-      </w:r>
-      <w:r>
-        <w:t xml:space="preserve"> To fully integrate this we switched the implementation to create and use a </w:t>
-      </w:r>
-      <w:proofErr w:type="spellStart"/>
-      <w:r>
-        <w:t>HeuristicUpdatePlanner</w:t>
-      </w:r>
-      <w:proofErr w:type="spellEnd"/>
-      <w:r>
-        <w:t xml:space="preserve"> instead of the original BasicUpdatePlanner.</w:t>
+        <w:t xml:space="preserve"> To fully integrate this we switched the implementation to create and use a HeuristicUpdatePlanner instead of the original BasicUpdatePlanner.</w:t>
       </w:r>
     </w:p>
     <w:sectPr>

</xml_diff>